<commit_message>
Samenwerkings Contract Besproken en aangepast.
</commit_message>
<xml_diff>
--- a/Documentatie/Samenwerkings Contract.docx
+++ b/Documentatie/Samenwerkings Contract.docx
@@ -358,6 +358,7 @@
                               <w:dataBinding w:prefixMappings="xmlns:ns0='http://purl.org/dc/elements/1.1/' xmlns:ns1='http://schemas.openxmlformats.org/package/2006/metadata/core-properties' " w:xpath="/ns1:coreProperties[1]/ns0:creator[1]" w:storeItemID="{6C3C8BC8-F283-45AE-878A-BAB7291924A1}"/>
                               <w:text/>
                             </w:sdtPr>
+                            <w:sdtEndPr/>
                             <w:sdtContent>
                               <w:p>
                                 <w:pPr>
@@ -398,6 +399,7 @@
                                 <w:dataBinding w:prefixMappings="xmlns:ns0='http://schemas.openxmlformats.org/officeDocument/2006/extended-properties' " w:xpath="/ns0:Properties[1]/ns0:Company[1]" w:storeItemID="{6668398D-A668-4E3E-A5EB-62B293D839F1}"/>
                                 <w:text/>
                               </w:sdtPr>
+                              <w:sdtEndPr/>
                               <w:sdtContent>
                                 <w:r>
                                   <w:rPr>
@@ -425,6 +427,7 @@
                                 <w:dataBinding w:prefixMappings="xmlns:ns0='http://schemas.microsoft.com/office/2006/coverPageProps' " w:xpath="/ns0:CoverPageProperties[1]/ns0:CompanyAddress[1]" w:storeItemID="{55AF091B-3C7A-41E3-B477-F2FDAA23CFDA}"/>
                                 <w:text/>
                               </w:sdtPr>
+                              <w:sdtEndPr/>
                               <w:sdtContent>
                                 <w:r>
                                   <w:rPr>
@@ -460,6 +463,7 @@
                               <w:dataBinding w:prefixMappings="xmlns:ns0='http://purl.org/dc/elements/1.1/' xmlns:ns1='http://schemas.openxmlformats.org/package/2006/metadata/core-properties' " w:xpath="/ns1:coreProperties[1]/ns0:title[1]" w:storeItemID="{6C3C8BC8-F283-45AE-878A-BAB7291924A1}"/>
                               <w:text/>
                             </w:sdtPr>
+                            <w:sdtEndPr/>
                             <w:sdtContent>
                               <w:p>
                                 <w:pPr>
@@ -560,7 +564,16 @@
         <w:ind w:firstLine="720"/>
       </w:pPr>
       <w:r>
-        <w:t>Projectnaam: (--------)</w:t>
+        <w:t xml:space="preserve">Projectnaam: </w:t>
+      </w:r>
+      <w:r>
+        <w:t>N</w:t>
+      </w:r>
+      <w:r>
+        <w:t>ever Bo</w:t>
+      </w:r>
+      <w:r>
+        <w:t>ard</w:t>
       </w:r>
     </w:p>
     <w:p>
@@ -585,73 +598,98 @@
       </w:pPr>
       <w:r>
         <w:t>Begeleidende docent: Nathalie Boeijen/ David Schol</w:t>
-      </w:r>
-    </w:p>
-    <w:p>
-      <w:pPr>
-        <w:pStyle w:val="Heading1"/>
-      </w:pPr>
-      <w:r>
-        <w:t xml:space="preserve">Rolverdeling: </w:t>
-      </w:r>
-    </w:p>
-    <w:p>
-      <w:pPr>
-        <w:ind w:firstLine="720"/>
-      </w:pPr>
-      <w:r>
-        <w:t>Bram van Gils: Project Leider/</w:t>
-      </w:r>
-      <w:r>
-        <w:t xml:space="preserve"> Scrum Master/ </w:t>
-      </w:r>
-      <w:r>
-        <w:t>Software Development</w:t>
-      </w:r>
-    </w:p>
-    <w:p>
-      <w:pPr>
-        <w:ind w:firstLine="720"/>
-      </w:pPr>
-      <w:r>
-        <w:t>Jort van Waes: Technology Development</w:t>
-      </w:r>
-    </w:p>
-    <w:p>
-      <w:pPr>
-        <w:ind w:firstLine="720"/>
-      </w:pPr>
-      <w:r>
-        <w:t>Kieran Marriott: Software Development</w:t>
-      </w:r>
-    </w:p>
-    <w:p>
-      <w:pPr>
-        <w:ind w:firstLine="720"/>
-      </w:pPr>
-      <w:r>
-        <w:t>Thijs Spapens: Software Development</w:t>
-      </w:r>
-    </w:p>
-    <w:p>
-      <w:pPr>
-        <w:ind w:firstLine="720"/>
-      </w:pPr>
-      <w:r>
-        <w:t>Lex Voorhans: Media Design</w:t>
-      </w:r>
-    </w:p>
-    <w:p>
-      <w:pPr>
-        <w:ind w:firstLine="720"/>
-      </w:pPr>
-      <w:r>
-        <w:t>Pieter Nun</w:t>
       </w:r>
       <w:bookmarkStart w:id="0" w:name="_GoBack"/>
       <w:bookmarkEnd w:id="0"/>
-      <w:r>
-        <w:t>en: Media Design/ Technology Development</w:t>
+    </w:p>
+    <w:p>
+      <w:pPr>
+        <w:pStyle w:val="Heading1"/>
+      </w:pPr>
+      <w:r>
+        <w:t xml:space="preserve">Rolverdeling: </w:t>
+      </w:r>
+    </w:p>
+    <w:p>
+      <w:pPr>
+        <w:ind w:firstLine="720"/>
+      </w:pPr>
+      <w:r>
+        <w:t>Bram van Gils: Project Leider/</w:t>
+      </w:r>
+      <w:r>
+        <w:t xml:space="preserve"> Scrum Master/ </w:t>
+      </w:r>
+      <w:r>
+        <w:t xml:space="preserve">Software </w:t>
+      </w:r>
+      <w:r>
+        <w:t>Game-Interface</w:t>
+      </w:r>
+    </w:p>
+    <w:p>
+      <w:pPr>
+        <w:ind w:firstLine="720"/>
+      </w:pPr>
+      <w:r>
+        <w:t xml:space="preserve">Jort van </w:t>
+      </w:r>
+      <w:proofErr w:type="spellStart"/>
+      <w:r>
+        <w:t>Waes</w:t>
+      </w:r>
+      <w:proofErr w:type="spellEnd"/>
+      <w:r>
+        <w:t>: Technology Development</w:t>
+      </w:r>
+      <w:r>
+        <w:t>/ Software Development</w:t>
+      </w:r>
+    </w:p>
+    <w:p>
+      <w:pPr>
+        <w:ind w:firstLine="720"/>
+      </w:pPr>
+      <w:r>
+        <w:t xml:space="preserve">Kieran Marriott: Software </w:t>
+      </w:r>
+      <w:r>
+        <w:t>UI-Development</w:t>
+      </w:r>
+    </w:p>
+    <w:p>
+      <w:pPr>
+        <w:ind w:firstLine="720"/>
+      </w:pPr>
+      <w:r>
+        <w:t xml:space="preserve">Thijs </w:t>
+      </w:r>
+      <w:proofErr w:type="spellStart"/>
+      <w:r>
+        <w:t>Spapens</w:t>
+      </w:r>
+      <w:proofErr w:type="spellEnd"/>
+      <w:r>
+        <w:t xml:space="preserve">: Software </w:t>
+      </w:r>
+      <w:r>
+        <w:t>Game-Interface</w:t>
+      </w:r>
+    </w:p>
+    <w:p>
+      <w:pPr>
+        <w:ind w:firstLine="720"/>
+      </w:pPr>
+      <w:r>
+        <w:t>Lex Voorhans: Media Design</w:t>
+      </w:r>
+    </w:p>
+    <w:p>
+      <w:pPr>
+        <w:ind w:firstLine="720"/>
+      </w:pPr>
+      <w:r>
+        <w:t>Pieter Nunen: Media Design/ Technology Development</w:t>
       </w:r>
     </w:p>
     <w:p>
@@ -742,7 +780,13 @@
         </w:numPr>
       </w:pPr>
       <w:r>
-        <w:t>Wanneer een Teamlid voor de tweede keer een officiële waarschuwing krijgt wordt er een gezamenlijk overleg georganiseerd waarbij de desbetreffende persoon wordt ondervraagd en bekritiseerd om de situatie en de reden van deze waarschuwingen beter kan begrijpen.</w:t>
+        <w:t xml:space="preserve">Wanneer een Teamlid voor de tweede keer een officiële waarschuwing krijgt wordt er een gezamenlijk overleg georganiseerd waarbij de desbetreffende persoon wordt ondervraagd en bekritiseerd om de situatie en de reden van deze waarschuwingen beter </w:t>
+      </w:r>
+      <w:r>
+        <w:t>te</w:t>
+      </w:r>
+      <w:r>
+        <w:t xml:space="preserve"> begrijpen.</w:t>
       </w:r>
     </w:p>
     <w:p/>
@@ -773,7 +817,19 @@
         </w:numPr>
       </w:pPr>
       <w:r>
-        <w:t>Teamleden dienen zich te houden aan de Scrum planning. Als zij hun tijd anders willen indelen wordt dit in overleg gedaan met de Scrum master. De Scrum master is ook verantwoordelijk voor het dagelijks bijhouden van het Scrumboard en kan een Officiële waarschuwing krijgen als heir niet aan wordt voldaan.</w:t>
+        <w:t>Teamleden dienen zich te houden aan de Scrum planning</w:t>
+      </w:r>
+      <w:r>
+        <w:t xml:space="preserve"> wanneer zij nog taken hebben toegewezen</w:t>
+      </w:r>
+      <w:r>
+        <w:t>. Als zij hun tijd anders willen indelen wordt dit in overleg gedaan met de Scrum master. De Scrum master is ook verantwoordelijk voor het dagelijks bijhouden van het Scrumboard en kan een Officiële waarschuwing krijgen als h</w:t>
+      </w:r>
+      <w:r>
+        <w:t>ie</w:t>
+      </w:r>
+      <w:r>
+        <w:t>r niet aan wordt voldaan.</w:t>
       </w:r>
       <w:r>
         <w:tab/>
@@ -836,7 +892,13 @@
         </w:numPr>
       </w:pPr>
       <w:r>
-        <w:t>Alle financiële uitgaven in het belang van de projectgroep zullen door alle teamleden worden gedeeld. De uitgaven worden eerst besproken indien er uitgaven nodig zijn.</w:t>
+        <w:t xml:space="preserve">Alle financiële uitgaven in het belang van de projectgroep zullen door alle teamleden worden gedeeld. De uitgaven worden eerst besproken </w:t>
+      </w:r>
+      <w:r>
+        <w:t xml:space="preserve">met de ISSD en de groep </w:t>
+      </w:r>
+      <w:r>
+        <w:t>indien er uitgaven nodig zijn.</w:t>
       </w:r>
     </w:p>
     <w:p>
@@ -845,7 +907,7 @@
         <w:ind w:left="720"/>
       </w:pPr>
       <w:r>
-        <w:t xml:space="preserve">Informatie: </w:t>
+        <w:t xml:space="preserve">Organisatie: </w:t>
       </w:r>
     </w:p>
     <w:p>
@@ -857,16 +919,34 @@
         </w:numPr>
       </w:pPr>
       <w:r>
-        <w:t>Vergaarde informatie zal door de teamleden verzameld worden in een ordner, die door alle teamleden zullen worden bijgehouden. Een verwaarlozing hiervan kan als een officiële waarschuwing leiden als de groep hier zo over oordeelt</w:t>
-      </w:r>
-    </w:p>
-    <w:p>
-      <w:pPr>
-        <w:pStyle w:val="Heading2"/>
-        <w:ind w:left="720"/>
-      </w:pPr>
-      <w:r>
-        <w:t xml:space="preserve">Organisatie: </w:t>
+        <w:t xml:space="preserve">Taken zullen eerlijk worden verdeeld, als een teamlid zich hierin benadeeld voelt of het gevoel heeft dat hij of zij de taak niet aankan, zal hij of zij dit moeten melden bij een ander teamlid en zal dit in de groep worden besproken. </w:t>
+      </w:r>
+      <w:r>
+        <w:tab/>
+      </w:r>
+      <w:r>
+        <w:tab/>
+      </w:r>
+      <w:r>
+        <w:tab/>
+      </w:r>
+      <w:r>
+        <w:tab/>
+      </w:r>
+      <w:r>
+        <w:tab/>
+      </w:r>
+      <w:r>
+        <w:tab/>
+      </w:r>
+      <w:r>
+        <w:tab/>
+      </w:r>
+      <w:r>
+        <w:tab/>
+      </w:r>
+      <w:r>
+        <w:tab/>
       </w:r>
     </w:p>
     <w:p>
@@ -878,22 +958,7 @@
         </w:numPr>
       </w:pPr>
       <w:r>
-        <w:t xml:space="preserve">Taken zullen eerlijk worden verdeeld, als een teamlid zich hierin benadeeld voelt of het gevoel heeft dat hij of zij de taak niet aankan, zal hij of zij dit moeten melden bij een ander teamlid en zal dit in de groep worden besproken. </w:t>
-      </w:r>
-      <w:r>
-        <w:tab/>
-      </w:r>
-      <w:r>
-        <w:tab/>
-      </w:r>
-      <w:r>
-        <w:tab/>
-      </w:r>
-      <w:r>
-        <w:tab/>
-      </w:r>
-      <w:r>
-        <w:tab/>
+        <w:t xml:space="preserve">De projectgroep zal minimaal een keer in de week een onofficiële bijeenkomst bijwonen. Deze bijeenkomsten zullen plaatsvinden op school, mits anders wordt afgesproken. </w:t>
       </w:r>
       <w:r>
         <w:tab/>
@@ -917,7 +982,29 @@
         </w:numPr>
       </w:pPr>
       <w:r>
-        <w:t xml:space="preserve">De projectgroep zal minimaal een keer in de week een onofficiële bijeenkomst bijwonen. Deze bijeenkomsten zullen plaatsvinden op school, mits anders wordt afgesproken. </w:t>
+        <w:t>Bij verandering van een afspraak zal telefonisch contact</w:t>
+      </w:r>
+      <w:r>
+        <w:t xml:space="preserve">/ WhatsApp </w:t>
+      </w:r>
+      <w:r>
+        <w:t xml:space="preserve">moeten worden opgenomen. Wanneer dit niet mogelijk is, zal er geïnformeerd worden via de school e-mailbox of </w:t>
+      </w:r>
+      <w:proofErr w:type="spellStart"/>
+      <w:r>
+        <w:t>Discord</w:t>
+      </w:r>
+      <w:proofErr w:type="spellEnd"/>
+      <w:r>
+        <w:t>.</w:t>
+      </w:r>
+    </w:p>
+    <w:p>
+      <w:pPr>
+        <w:pStyle w:val="ListParagraph"/>
+      </w:pPr>
+      <w:r>
+        <w:t xml:space="preserve"> </w:t>
       </w:r>
       <w:r>
         <w:tab/>
@@ -941,15 +1028,16 @@
         </w:numPr>
       </w:pPr>
       <w:r>
-        <w:t xml:space="preserve">Bij verandering van een afspraak zal telefonisch contact moeten worden opgenomen. Wanneer dit niet mogelijk is, zal er geïnformeerd worden via de school e-mailbox of </w:t>
-      </w:r>
-      <w:proofErr w:type="spellStart"/>
-      <w:r>
-        <w:t>Discord</w:t>
-      </w:r>
-      <w:proofErr w:type="spellEnd"/>
-      <w:r>
-        <w:t xml:space="preserve">. </w:t>
+        <w:t>Besluiten worden unaniem gevormd, als dit na een uur niks oplevert wordt het besluit genomen door een stemronde. Hierbij beslist de meerderheid.</w:t>
+      </w:r>
+      <w:r>
+        <w:tab/>
+      </w:r>
+      <w:r>
+        <w:tab/>
+      </w:r>
+      <w:r>
+        <w:tab/>
       </w:r>
       <w:r>
         <w:tab/>
@@ -973,29 +1061,16 @@
         </w:numPr>
       </w:pPr>
       <w:r>
-        <w:t>Besluiten worden unaniem gevormd, als dit na een uur niks oplevert wordt het besluit genomen door een stemronde. Hierbij beslist de meerderheid.</w:t>
-      </w:r>
-      <w:r>
-        <w:tab/>
-      </w:r>
-      <w:r>
-        <w:tab/>
-      </w:r>
-      <w:r>
-        <w:tab/>
-      </w:r>
-      <w:r>
-        <w:tab/>
-      </w:r>
-      <w:r>
-        <w:tab/>
-      </w:r>
-      <w:r>
-        <w:tab/>
-      </w:r>
-      <w:r>
-        <w:tab/>
-      </w:r>
+        <w:t>Als de teamleden niet de afgesproken inzet tonen, zal de betreffende persoon/personen hierop aangesproken worden. Als deze persoon/personen geen gebruik maakt van deze feedback, zal er contact opgenomen worden met de projectbegeleider vanuit onze school</w:t>
+      </w:r>
+      <w:r>
+        <w:t>.</w:t>
+      </w:r>
+    </w:p>
+    <w:p>
+      <w:pPr>
+        <w:pStyle w:val="ListParagraph"/>
+      </w:pPr>
     </w:p>
     <w:p>
       <w:pPr>
@@ -1006,30 +1081,363 @@
         </w:numPr>
       </w:pPr>
       <w:r>
-        <w:t>Als de teamleden niet de afgesproken inzet tonen, zal de betreffende persoon/personen hierop aangesproken worden. Als deze persoon/personen geen gebruik maakt van deze feedback, zal er contact opgenomen worden met de projectbegeleider vanuit onze school</w:t>
+        <w:t>Alle geproduceerde bestanden worden ge-uploadt op de Bijbehorende GitHub Server. Wanneer hier onverantwoordelijk mee om wordt gegaan moet deze persoon dit zelf aangeven of word</w:t>
+      </w:r>
+      <w:r>
+        <w:t>t</w:t>
+      </w:r>
+      <w:r>
+        <w:t xml:space="preserve"> hier op aangesproken door de groep. Als dit probleem zich voortzet dan zullen er maatregelen moeten komen</w:t>
       </w:r>
       <w:r>
         <w:t>.</w:t>
       </w:r>
     </w:p>
     <w:p>
-      <w:pPr>
-        <w:pStyle w:val="ListParagraph"/>
-      </w:pPr>
-    </w:p>
-    <w:p>
-      <w:pPr>
-        <w:pStyle w:val="ListParagraph"/>
-        <w:numPr>
-          <w:ilvl w:val="0"/>
-          <w:numId w:val="2"/>
-        </w:numPr>
-      </w:pPr>
-      <w:r>
-        <w:t>Alle geproduceerde bestanden worden ge-uploadt op de Bijbehorende GitHub Server. Wanneer hier onverantwoordelijk mee om wordt gegaan moet deze persoon dit zelf aangeven of word hier op aangesproken door de groep. Als dit probleem zich voortzet dan zullen er maatregelen moeten komen</w:t>
-      </w:r>
-      <w:r>
-        <w:t>.</w:t>
+      <w:r>
+        <w:br w:type="page"/>
+      </w:r>
+    </w:p>
+    <w:p>
+      <w:pPr>
+        <w:pStyle w:val="Heading1"/>
+      </w:pPr>
+      <w:r>
+        <w:lastRenderedPageBreak/>
+        <w:t>Deelnemers Informatie</w:t>
+      </w:r>
+    </w:p>
+    <w:p>
+      <w:pPr>
+        <w:pStyle w:val="NoSpacing"/>
+      </w:pPr>
+      <w:r>
+        <w:t>Bram van Gils</w:t>
+      </w:r>
+    </w:p>
+    <w:p>
+      <w:pPr>
+        <w:pStyle w:val="NoSpacing"/>
+      </w:pPr>
+      <w:r>
+        <w:t>Software en Technology</w:t>
+      </w:r>
+    </w:p>
+    <w:p>
+      <w:pPr>
+        <w:pStyle w:val="NoSpacing"/>
+      </w:pPr>
+      <w:r>
+        <w:t>PCN</w:t>
+      </w:r>
+      <w:r>
+        <w:t>: 401949</w:t>
+      </w:r>
+    </w:p>
+    <w:p>
+      <w:pPr>
+        <w:pStyle w:val="NoSpacing"/>
+      </w:pPr>
+      <w:hyperlink r:id="rId6">
+        <w:r>
+          <w:rPr>
+            <w:rStyle w:val="Hyperlink"/>
+          </w:rPr>
+          <w:t>BramvGilsDeveloper@gmail.com</w:t>
+        </w:r>
+      </w:hyperlink>
+    </w:p>
+    <w:p>
+      <w:r>
+        <w:t>0621612734</w:t>
+      </w:r>
+    </w:p>
+    <w:p>
+      <w:pPr>
+        <w:pStyle w:val="NoSpacing"/>
+      </w:pPr>
+    </w:p>
+    <w:p>
+      <w:pPr>
+        <w:pStyle w:val="NoSpacing"/>
+      </w:pPr>
+      <w:r>
+        <w:t xml:space="preserve">Thijs </w:t>
+      </w:r>
+      <w:proofErr w:type="spellStart"/>
+      <w:r>
+        <w:t>Spapens</w:t>
+      </w:r>
+      <w:proofErr w:type="spellEnd"/>
+    </w:p>
+    <w:p>
+      <w:pPr>
+        <w:pStyle w:val="NoSpacing"/>
+      </w:pPr>
+      <w:r>
+        <w:t>Software en Technology</w:t>
+      </w:r>
+    </w:p>
+    <w:p>
+      <w:pPr>
+        <w:pStyle w:val="NoSpacing"/>
+      </w:pPr>
+      <w:r>
+        <w:t>PCN</w:t>
+      </w:r>
+      <w:r>
+        <w:t xml:space="preserve">: </w:t>
+      </w:r>
+      <w:r>
+        <w:t>404003</w:t>
+      </w:r>
+    </w:p>
+    <w:p>
+      <w:pPr>
+        <w:pStyle w:val="NoSpacing"/>
+      </w:pPr>
+      <w:hyperlink r:id="rId7">
+        <w:r>
+          <w:rPr>
+            <w:rStyle w:val="Hyperlink"/>
+          </w:rPr>
+          <w:t>spapensthijs@gmail.com</w:t>
+        </w:r>
+      </w:hyperlink>
+    </w:p>
+    <w:p>
+      <w:pPr>
+        <w:pStyle w:val="NoSpacing"/>
+      </w:pPr>
+      <w:r>
+        <w:t>06 23932987</w:t>
+      </w:r>
+    </w:p>
+    <w:p>
+      <w:pPr>
+        <w:pStyle w:val="NoSpacing"/>
+      </w:pPr>
+    </w:p>
+    <w:p>
+      <w:pPr>
+        <w:pStyle w:val="NoSpacing"/>
+        <w:rPr>
+          <w:i/>
+        </w:rPr>
+      </w:pPr>
+      <w:r>
+        <w:rPr>
+          <w:i/>
+        </w:rPr>
+        <w:t xml:space="preserve">Jort van </w:t>
+      </w:r>
+      <w:proofErr w:type="spellStart"/>
+      <w:r>
+        <w:rPr>
+          <w:i/>
+        </w:rPr>
+        <w:t>Waes</w:t>
+      </w:r>
+      <w:proofErr w:type="spellEnd"/>
+    </w:p>
+    <w:p>
+      <w:pPr>
+        <w:pStyle w:val="NoSpacing"/>
+      </w:pPr>
+      <w:r>
+        <w:t>Software en Technology</w:t>
+      </w:r>
+    </w:p>
+    <w:p>
+      <w:pPr>
+        <w:pStyle w:val="NoSpacing"/>
+      </w:pPr>
+      <w:r>
+        <w:t>PCN: 400887</w:t>
+      </w:r>
+    </w:p>
+    <w:p>
+      <w:pPr>
+        <w:pStyle w:val="NoSpacing"/>
+      </w:pPr>
+      <w:hyperlink r:id="rId8">
+        <w:r>
+          <w:rPr>
+            <w:rStyle w:val="Hyperlink"/>
+          </w:rPr>
+          <w:t>jortvanwaes@gmail.com</w:t>
+        </w:r>
+      </w:hyperlink>
+    </w:p>
+    <w:p>
+      <w:pPr>
+        <w:pStyle w:val="NoSpacing"/>
+      </w:pPr>
+      <w:r>
+        <w:t>06 44780482</w:t>
+      </w:r>
+    </w:p>
+    <w:p>
+      <w:pPr>
+        <w:pStyle w:val="NoSpacing"/>
+      </w:pPr>
+    </w:p>
+    <w:p>
+      <w:pPr>
+        <w:pStyle w:val="NoSpacing"/>
+      </w:pPr>
+      <w:r>
+        <w:t>Lex Voorhans</w:t>
+      </w:r>
+    </w:p>
+    <w:p>
+      <w:pPr>
+        <w:pStyle w:val="NoSpacing"/>
+      </w:pPr>
+      <w:r>
+        <w:t>Media &amp; Technology</w:t>
+      </w:r>
+    </w:p>
+    <w:p>
+      <w:pPr>
+        <w:pStyle w:val="NoSpacing"/>
+      </w:pPr>
+      <w:r>
+        <w:t>PCN: 366357</w:t>
+      </w:r>
+    </w:p>
+    <w:p>
+      <w:pPr>
+        <w:pStyle w:val="NoSpacing"/>
+      </w:pPr>
+      <w:hyperlink r:id="rId9">
+        <w:r>
+          <w:rPr>
+            <w:rStyle w:val="Hyperlink"/>
+          </w:rPr>
+          <w:t>lex8-10@live.nl</w:t>
+        </w:r>
+      </w:hyperlink>
+    </w:p>
+    <w:p>
+      <w:pPr>
+        <w:pStyle w:val="NoSpacing"/>
+      </w:pPr>
+      <w:r>
+        <w:t>0640525757</w:t>
+      </w:r>
+    </w:p>
+    <w:p>
+      <w:pPr>
+        <w:pStyle w:val="NoSpacing"/>
+      </w:pPr>
+    </w:p>
+    <w:p>
+      <w:pPr>
+        <w:pStyle w:val="NoSpacing"/>
+      </w:pPr>
+      <w:r>
+        <w:t>Kieran Marriott</w:t>
+      </w:r>
+    </w:p>
+    <w:p>
+      <w:pPr>
+        <w:pStyle w:val="NoSpacing"/>
+      </w:pPr>
+      <w:proofErr w:type="spellStart"/>
+      <w:r>
+        <w:t>Software&amp;Technology</w:t>
+      </w:r>
+      <w:proofErr w:type="spellEnd"/>
+    </w:p>
+    <w:p>
+      <w:pPr>
+        <w:pStyle w:val="NoSpacing"/>
+      </w:pPr>
+      <w:r>
+        <w:t>PCN: 392876</w:t>
+      </w:r>
+    </w:p>
+    <w:p>
+      <w:pPr>
+        <w:pStyle w:val="NoSpacing"/>
+      </w:pPr>
+      <w:hyperlink r:id="rId10">
+        <w:r>
+          <w:rPr>
+            <w:rStyle w:val="Hyperlink"/>
+          </w:rPr>
+          <w:t>kieran95@live.nl</w:t>
+        </w:r>
+      </w:hyperlink>
+    </w:p>
+    <w:p>
+      <w:pPr>
+        <w:pStyle w:val="NoSpacing"/>
+      </w:pPr>
+      <w:r>
+        <w:t>0648237985</w:t>
+      </w:r>
+    </w:p>
+    <w:p>
+      <w:pPr>
+        <w:pStyle w:val="NoSpacing"/>
+      </w:pPr>
+    </w:p>
+    <w:p>
+      <w:pPr>
+        <w:pStyle w:val="NoSpacing"/>
+      </w:pPr>
+      <w:r>
+        <w:t xml:space="preserve">Pieter van </w:t>
+      </w:r>
+      <w:proofErr w:type="spellStart"/>
+      <w:r>
+        <w:t>Nunen</w:t>
+      </w:r>
+      <w:proofErr w:type="spellEnd"/>
+    </w:p>
+    <w:p>
+      <w:pPr>
+        <w:pStyle w:val="NoSpacing"/>
+      </w:pPr>
+      <w:r>
+        <w:t>Media &amp; Technology</w:t>
+      </w:r>
+    </w:p>
+    <w:p>
+      <w:pPr>
+        <w:pStyle w:val="NoSpacing"/>
+      </w:pPr>
+      <w:r>
+        <w:t xml:space="preserve">PCN: </w:t>
+      </w:r>
+      <w:r>
+        <w:t>394246</w:t>
+      </w:r>
+    </w:p>
+    <w:p>
+      <w:pPr>
+        <w:pStyle w:val="NoSpacing"/>
+      </w:pPr>
+      <w:hyperlink r:id="rId11">
+        <w:r>
+          <w:rPr>
+            <w:rStyle w:val="Hyperlink"/>
+          </w:rPr>
+          <w:t>pietervannunen@hotmail.nl</w:t>
+        </w:r>
+      </w:hyperlink>
+    </w:p>
+    <w:p>
+      <w:pPr>
+        <w:pStyle w:val="NoSpacing"/>
+        <w:rPr>
+          <w:iCs/>
+        </w:rPr>
+      </w:pPr>
+      <w:r>
+        <w:t>0637460509</w:t>
       </w:r>
     </w:p>
     <w:p>
@@ -1048,12 +1456,18 @@
     </w:p>
     <w:p>
       <w:r>
-        <w:t xml:space="preserve"> </w:t>
-      </w:r>
-    </w:p>
-    <w:p>
-      <w:r>
-        <w:t>Datum: 23/04/2018</w:t>
+        <w:t>Datum: 2</w:t>
+      </w:r>
+      <w:r>
+        <w:t>4</w:t>
+      </w:r>
+      <w:r>
+        <w:t>/04/2018</w:t>
+      </w:r>
+    </w:p>
+    <w:p>
+      <w:r>
+        <w:t>Tilburg: Fontys Hogescholen</w:t>
       </w:r>
     </w:p>
     <w:tbl>
@@ -1424,315 +1838,6 @@
       </w:r>
     </w:p>
     <w:p/>
-    <w:p>
-      <w:r>
-        <w:br w:type="page"/>
-      </w:r>
-    </w:p>
-    <w:p>
-      <w:pPr>
-        <w:pStyle w:val="Heading1"/>
-      </w:pPr>
-      <w:r>
-        <w:lastRenderedPageBreak/>
-        <w:t>Deelnemers Informatie</w:t>
-      </w:r>
-    </w:p>
-    <w:p>
-      <w:pPr>
-        <w:pStyle w:val="NoSpacing"/>
-      </w:pPr>
-      <w:r>
-        <w:t>Bram van Gils</w:t>
-      </w:r>
-    </w:p>
-    <w:p>
-      <w:pPr>
-        <w:pStyle w:val="NoSpacing"/>
-      </w:pPr>
-      <w:r>
-        <w:t>Software en Technology</w:t>
-      </w:r>
-    </w:p>
-    <w:p>
-      <w:pPr>
-        <w:pStyle w:val="NoSpacing"/>
-      </w:pPr>
-      <w:r>
-        <w:t>Studenten Nummer: 401949</w:t>
-      </w:r>
-    </w:p>
-    <w:p>
-      <w:pPr>
-        <w:pStyle w:val="NoSpacing"/>
-      </w:pPr>
-      <w:hyperlink r:id="rId6">
-        <w:r>
-          <w:rPr>
-            <w:rStyle w:val="Hyperlink"/>
-          </w:rPr>
-          <w:t>BramvGilsDeveloper@gmail.com</w:t>
-        </w:r>
-      </w:hyperlink>
-    </w:p>
-    <w:p>
-      <w:r>
-        <w:t>0621612734</w:t>
-      </w:r>
-    </w:p>
-    <w:p>
-      <w:pPr>
-        <w:pStyle w:val="NoSpacing"/>
-      </w:pPr>
-    </w:p>
-    <w:p>
-      <w:pPr>
-        <w:pStyle w:val="NoSpacing"/>
-      </w:pPr>
-      <w:r>
-        <w:t>Thijs Spapens</w:t>
-      </w:r>
-    </w:p>
-    <w:p>
-      <w:pPr>
-        <w:pStyle w:val="NoSpacing"/>
-      </w:pPr>
-      <w:r>
-        <w:t>Software en Technology</w:t>
-      </w:r>
-    </w:p>
-    <w:p>
-      <w:pPr>
-        <w:pStyle w:val="NoSpacing"/>
-      </w:pPr>
-      <w:hyperlink r:id="rId7">
-        <w:r>
-          <w:rPr>
-            <w:rStyle w:val="Hyperlink"/>
-          </w:rPr>
-          <w:t>spapensthijs@gmail.com</w:t>
-        </w:r>
-      </w:hyperlink>
-    </w:p>
-    <w:p>
-      <w:pPr>
-        <w:pStyle w:val="NoSpacing"/>
-      </w:pPr>
-      <w:r>
-        <w:t>06 23932987</w:t>
-      </w:r>
-    </w:p>
-    <w:p>
-      <w:pPr>
-        <w:pStyle w:val="NoSpacing"/>
-      </w:pPr>
-    </w:p>
-    <w:p>
-      <w:pPr>
-        <w:pStyle w:val="NoSpacing"/>
-        <w:rPr>
-          <w:i/>
-        </w:rPr>
-      </w:pPr>
-      <w:r>
-        <w:rPr>
-          <w:i/>
-        </w:rPr>
-        <w:t>Jort van Waes</w:t>
-      </w:r>
-    </w:p>
-    <w:p>
-      <w:pPr>
-        <w:pStyle w:val="NoSpacing"/>
-      </w:pPr>
-      <w:r>
-        <w:t>Software en Technology</w:t>
-      </w:r>
-    </w:p>
-    <w:p>
-      <w:pPr>
-        <w:pStyle w:val="NoSpacing"/>
-      </w:pPr>
-      <w:r>
-        <w:t>PCN: 400887</w:t>
-      </w:r>
-    </w:p>
-    <w:p>
-      <w:pPr>
-        <w:pStyle w:val="NoSpacing"/>
-      </w:pPr>
-      <w:hyperlink r:id="rId8">
-        <w:r>
-          <w:rPr>
-            <w:rStyle w:val="Hyperlink"/>
-          </w:rPr>
-          <w:t>jortvanwaes@gmail.com</w:t>
-        </w:r>
-      </w:hyperlink>
-    </w:p>
-    <w:p>
-      <w:pPr>
-        <w:pStyle w:val="NoSpacing"/>
-      </w:pPr>
-      <w:r>
-        <w:t>06 44780482</w:t>
-      </w:r>
-    </w:p>
-    <w:p>
-      <w:pPr>
-        <w:pStyle w:val="NoSpacing"/>
-      </w:pPr>
-    </w:p>
-    <w:p>
-      <w:pPr>
-        <w:pStyle w:val="NoSpacing"/>
-      </w:pPr>
-      <w:r>
-        <w:t>Lex Voorhans</w:t>
-      </w:r>
-    </w:p>
-    <w:p>
-      <w:pPr>
-        <w:pStyle w:val="NoSpacing"/>
-      </w:pPr>
-      <w:r>
-        <w:t>Media &amp; Technology</w:t>
-      </w:r>
-    </w:p>
-    <w:p>
-      <w:pPr>
-        <w:pStyle w:val="NoSpacing"/>
-      </w:pPr>
-      <w:r>
-        <w:t>PCN: 366357</w:t>
-      </w:r>
-    </w:p>
-    <w:p>
-      <w:pPr>
-        <w:pStyle w:val="NoSpacing"/>
-      </w:pPr>
-      <w:hyperlink r:id="rId9">
-        <w:r>
-          <w:rPr>
-            <w:rStyle w:val="Hyperlink"/>
-          </w:rPr>
-          <w:t>lex8-10@live.nl</w:t>
-        </w:r>
-      </w:hyperlink>
-    </w:p>
-    <w:p>
-      <w:pPr>
-        <w:pStyle w:val="NoSpacing"/>
-      </w:pPr>
-      <w:r>
-        <w:t>0640525757</w:t>
-      </w:r>
-    </w:p>
-    <w:p>
-      <w:pPr>
-        <w:pStyle w:val="NoSpacing"/>
-      </w:pPr>
-    </w:p>
-    <w:p>
-      <w:pPr>
-        <w:pStyle w:val="NoSpacing"/>
-      </w:pPr>
-      <w:r>
-        <w:t>Kieran Marriott</w:t>
-      </w:r>
-    </w:p>
-    <w:p>
-      <w:pPr>
-        <w:pStyle w:val="NoSpacing"/>
-      </w:pPr>
-      <w:proofErr w:type="spellStart"/>
-      <w:r>
-        <w:t>Software&amp;Technology</w:t>
-      </w:r>
-      <w:proofErr w:type="spellEnd"/>
-    </w:p>
-    <w:p>
-      <w:pPr>
-        <w:pStyle w:val="NoSpacing"/>
-      </w:pPr>
-      <w:r>
-        <w:t>PCN: 392876</w:t>
-      </w:r>
-    </w:p>
-    <w:p>
-      <w:pPr>
-        <w:pStyle w:val="NoSpacing"/>
-      </w:pPr>
-      <w:hyperlink r:id="rId10">
-        <w:r>
-          <w:rPr>
-            <w:rStyle w:val="Hyperlink"/>
-          </w:rPr>
-          <w:t>kieran95@live.nl</w:t>
-        </w:r>
-      </w:hyperlink>
-    </w:p>
-    <w:p>
-      <w:pPr>
-        <w:pStyle w:val="NoSpacing"/>
-      </w:pPr>
-      <w:r>
-        <w:t>0648237985</w:t>
-      </w:r>
-    </w:p>
-    <w:p>
-      <w:pPr>
-        <w:pStyle w:val="NoSpacing"/>
-      </w:pPr>
-    </w:p>
-    <w:p>
-      <w:pPr>
-        <w:pStyle w:val="NoSpacing"/>
-      </w:pPr>
-      <w:r>
-        <w:t>Pieter van Nunen</w:t>
-      </w:r>
-    </w:p>
-    <w:p>
-      <w:pPr>
-        <w:pStyle w:val="NoSpacing"/>
-      </w:pPr>
-      <w:r>
-        <w:t>Media &amp; Technology</w:t>
-      </w:r>
-    </w:p>
-    <w:p>
-      <w:pPr>
-        <w:pStyle w:val="NoSpacing"/>
-      </w:pPr>
-      <w:r>
-        <w:t>394246</w:t>
-      </w:r>
-    </w:p>
-    <w:p>
-      <w:pPr>
-        <w:pStyle w:val="NoSpacing"/>
-      </w:pPr>
-      <w:hyperlink r:id="rId11">
-        <w:r>
-          <w:rPr>
-            <w:rStyle w:val="Hyperlink"/>
-          </w:rPr>
-          <w:t>pietervannunen@hotmail.nl</w:t>
-        </w:r>
-      </w:hyperlink>
-    </w:p>
-    <w:p>
-      <w:pPr>
-        <w:pStyle w:val="NoSpacing"/>
-        <w:rPr>
-          <w:iCs/>
-        </w:rPr>
-      </w:pPr>
-      <w:r>
-        <w:t>0637460509</w:t>
-      </w:r>
-    </w:p>
     <w:p/>
     <w:sectPr>
       <w:pgSz w:w="12240" w:h="15840"/>

</xml_diff>